<commit_message>
fix the orchestration class #1418
https://github.com/eclipse/efbt/issues/1418
</commit_message>
<xml_diff>
--- a/birds_nest/docs/getting_started_with_PyBIRDAI.docx
+++ b/birds_nest/docs/getting_started_with_PyBIRDAI.docx
@@ -13,8 +13,13 @@
       <w:r>
         <w:t xml:space="preserve"> </w:t>
       </w:r>
-      <w:r>
-        <w:t>PyBIRD AI</w:t>
+      <w:proofErr w:type="spellStart"/>
+      <w:r>
+        <w:t>PyBIRD</w:t>
+      </w:r>
+      <w:proofErr w:type="spellEnd"/>
+      <w:r>
+        <w:t xml:space="preserve"> AI</w:t>
       </w:r>
     </w:p>
     <w:p/>
@@ -30,11 +35,59 @@
       <w:r>
         <w:t xml:space="preserve">We describe the steps below to run </w:t>
       </w:r>
-      <w:r>
-        <w:t>PyBIRD AI</w:t>
-      </w:r>
-      <w:r>
-        <w:t>, they can easily be run in Microsofts Free VSCode editor, or in Github CodeSpaces (VSCode in the cloud) which requires no local install or local execution of code.</w:t>
+      <w:proofErr w:type="spellStart"/>
+      <w:r>
+        <w:t>PyBIRD</w:t>
+      </w:r>
+      <w:proofErr w:type="spellEnd"/>
+      <w:r>
+        <w:t xml:space="preserve"> AI</w:t>
+      </w:r>
+      <w:r>
+        <w:t xml:space="preserve">, they can easily be run in </w:t>
+      </w:r>
+      <w:proofErr w:type="spellStart"/>
+      <w:r>
+        <w:t>Microsofts</w:t>
+      </w:r>
+      <w:proofErr w:type="spellEnd"/>
+      <w:r>
+        <w:t xml:space="preserve"> Free </w:t>
+      </w:r>
+      <w:proofErr w:type="spellStart"/>
+      <w:r>
+        <w:t>VSCode</w:t>
+      </w:r>
+      <w:proofErr w:type="spellEnd"/>
+      <w:r>
+        <w:t xml:space="preserve"> editor, or in </w:t>
+      </w:r>
+      <w:proofErr w:type="spellStart"/>
+      <w:r>
+        <w:t>Github</w:t>
+      </w:r>
+      <w:proofErr w:type="spellEnd"/>
+      <w:r>
+        <w:t xml:space="preserve"> </w:t>
+      </w:r>
+      <w:proofErr w:type="spellStart"/>
+      <w:r>
+        <w:t>CodeSpaces</w:t>
+      </w:r>
+      <w:proofErr w:type="spellEnd"/>
+      <w:r>
+        <w:t xml:space="preserve"> (</w:t>
+      </w:r>
+      <w:proofErr w:type="spellStart"/>
+      <w:r>
+        <w:t>VSCode</w:t>
+      </w:r>
+      <w:proofErr w:type="spellEnd"/>
+      <w:r>
+        <w:t xml:space="preserve"> in the cloud) which requires no local install or local execution of code.</w:t>
+      </w:r>
+      <w:r>
+        <w:t xml:space="preserve"> It is always best to use code from the develop branch of Eclipse Free BIRD Tools.</w:t>
       </w:r>
     </w:p>
     <w:p>
@@ -55,7 +108,15 @@
     </w:p>
     <w:p>
       <w:r>
-        <w:t xml:space="preserve">Get the SQLDeveloper files that you want to use to create the LDM (Later </w:t>
+        <w:t xml:space="preserve">Get the </w:t>
+      </w:r>
+      <w:proofErr w:type="spellStart"/>
+      <w:r>
+        <w:t>SQLDeveloper</w:t>
+      </w:r>
+      <w:proofErr w:type="spellEnd"/>
+      <w:r>
+        <w:t xml:space="preserve"> files that you want to use to create the LDM (Later </w:t>
       </w:r>
       <w:r>
         <w:t xml:space="preserve">we can create the </w:t>
@@ -72,20 +133,35 @@
       <w:r>
         <w:t xml:space="preserve"> in </w:t>
       </w:r>
-      <w:r>
-        <w:t>PyBIRD AI</w:t>
+      <w:proofErr w:type="spellStart"/>
+      <w:r>
+        <w:t>PyBIRD</w:t>
+      </w:r>
+      <w:proofErr w:type="spellEnd"/>
+      <w:r>
+        <w:t xml:space="preserve"> AI</w:t>
       </w:r>
       <w:r>
         <w:t xml:space="preserve">. </w:t>
       </w:r>
       <w:r>
-        <w:t>You can edit the SQLDeveloper model first if you want to play with a locally edited model (</w:t>
-      </w:r>
-      <w:r>
-        <w:t>PyBIRD AI</w:t>
-      </w:r>
-      <w:r>
-        <w:t xml:space="preserve"> </w:t>
+        <w:t xml:space="preserve">You can edit the </w:t>
+      </w:r>
+      <w:proofErr w:type="spellStart"/>
+      <w:r>
+        <w:t>SQLDeveloper</w:t>
+      </w:r>
+      <w:proofErr w:type="spellEnd"/>
+      <w:r>
+        <w:t xml:space="preserve"> model first if you want to play with a locally edited model (</w:t>
+      </w:r>
+      <w:proofErr w:type="spellStart"/>
+      <w:r>
+        <w:t>PyBIRD</w:t>
+      </w:r>
+      <w:proofErr w:type="spellEnd"/>
+      <w:r>
+        <w:t xml:space="preserve"> AI </w:t>
       </w:r>
       <w:r>
         <w:t xml:space="preserve">enable local edits of anything in BIRD) or get from  branch that you like. </w:t>
@@ -110,7 +186,15 @@
         <w:t xml:space="preserve">files </w:t>
       </w:r>
       <w:r>
-        <w:t>in the resources director (birds_nest/resources)</w:t>
+        <w:t>in the resources director (</w:t>
+      </w:r>
+      <w:proofErr w:type="spellStart"/>
+      <w:r>
+        <w:t>birds_nest</w:t>
+      </w:r>
+      <w:proofErr w:type="spellEnd"/>
+      <w:r>
+        <w:t>/resources)</w:t>
       </w:r>
     </w:p>
     <w:p>
@@ -129,14 +213,35 @@
         <w:t xml:space="preserve">Get the detailed subtyping information </w:t>
       </w:r>
       <w:r>
-        <w:t xml:space="preserve">from SQLDeveloper </w:t>
+        <w:t xml:space="preserve">from </w:t>
+      </w:r>
+      <w:proofErr w:type="spellStart"/>
+      <w:r>
+        <w:t>SQLDeveloper</w:t>
+      </w:r>
+      <w:proofErr w:type="spellEnd"/>
+      <w:r>
+        <w:t xml:space="preserve"> </w:t>
       </w:r>
       <w:r>
         <w:t xml:space="preserve">using the script get_arcs.txt under </w:t>
       </w:r>
       <w:r>
-        <w:t>/birds_nest/sqldev_scripts</w:t>
-      </w:r>
+        <w:t>/</w:t>
+      </w:r>
+      <w:proofErr w:type="spellStart"/>
+      <w:r>
+        <w:t>birds_nest</w:t>
+      </w:r>
+      <w:proofErr w:type="spellEnd"/>
+      <w:r>
+        <w:t>/</w:t>
+      </w:r>
+      <w:proofErr w:type="spellStart"/>
+      <w:r>
+        <w:t>sqldev_scripts</w:t>
+      </w:r>
+      <w:proofErr w:type="spellEnd"/>
       <w:r>
         <w:t xml:space="preserve"> by following the wiki </w:t>
       </w:r>
@@ -151,7 +256,15 @@
     </w:p>
     <w:p>
       <w:r>
-        <w:t>Put the result in resources director (birds_nest/resources)</w:t>
+        <w:t>Put the result in resources director (</w:t>
+      </w:r>
+      <w:proofErr w:type="spellStart"/>
+      <w:r>
+        <w:t>birds_nest</w:t>
+      </w:r>
+      <w:proofErr w:type="spellEnd"/>
+      <w:r>
+        <w:t>/resources)</w:t>
       </w:r>
     </w:p>
     <w:p>
@@ -188,7 +301,15 @@
     </w:p>
     <w:p>
       <w:r>
-        <w:t>Put these in the resources director (birds_nest/resources)</w:t>
+        <w:t>Put these in the resources director (</w:t>
+      </w:r>
+      <w:proofErr w:type="spellStart"/>
+      <w:r>
+        <w:t>birds_nest</w:t>
+      </w:r>
+      <w:proofErr w:type="spellEnd"/>
+      <w:r>
+        <w:t>/resources)</w:t>
       </w:r>
     </w:p>
     <w:p>
@@ -215,7 +336,15 @@
     </w:p>
     <w:p>
       <w:r>
-        <w:t xml:space="preserve">Currently there are 4 configuration files, and ready made versions are available at </w:t>
+        <w:t xml:space="preserve">Currently there are 4 configuration files, and </w:t>
+      </w:r>
+      <w:proofErr w:type="spellStart"/>
+      <w:r>
+        <w:t>ready made</w:t>
+      </w:r>
+      <w:proofErr w:type="spellEnd"/>
+      <w:r>
+        <w:t xml:space="preserve"> versions are available at </w:t>
       </w:r>
       <w:hyperlink r:id="rId7" w:history="1">
         <w:r>
@@ -227,8 +356,13 @@
       </w:hyperlink>
     </w:p>
     <w:p>
-      <w:r>
-        <w:t xml:space="preserve">Theses files are </w:t>
+      <w:proofErr w:type="spellStart"/>
+      <w:r>
+        <w:t>Theses</w:t>
+      </w:r>
+      <w:proofErr w:type="spellEnd"/>
+      <w:r>
+        <w:t xml:space="preserve"> files are </w:t>
       </w:r>
       <w:hyperlink r:id="rId8" w:tooltip="in_scope_reports_FINREP_REF.csv" w:history="1">
         <w:r>
@@ -278,12 +412,28 @@
         <w:t>o</w:t>
       </w:r>
       <w:r>
-        <w:t xml:space="preserve"> follow, basically they list the reports in scope, and show which tables in BIRD input layer or LDM are used for each products used in reports (like debt securities used in Finrep) .</w:t>
-      </w:r>
-    </w:p>
-    <w:p>
-      <w:r>
-        <w:t>Put these in the resources director (birds_nest/resources)</w:t>
+        <w:t xml:space="preserve"> follow, basically they list the reports in scope, and show which tables in BIRD input layer or LDM are used for each products used in reports (like debt securities used in </w:t>
+      </w:r>
+      <w:proofErr w:type="spellStart"/>
+      <w:r>
+        <w:t>Finrep</w:t>
+      </w:r>
+      <w:proofErr w:type="spellEnd"/>
+      <w:r>
+        <w:t>) .</w:t>
+      </w:r>
+    </w:p>
+    <w:p>
+      <w:r>
+        <w:t>Put these in the resources director (</w:t>
+      </w:r>
+      <w:proofErr w:type="spellStart"/>
+      <w:r>
+        <w:t>birds_nest</w:t>
+      </w:r>
+      <w:proofErr w:type="spellEnd"/>
+      <w:r>
+        <w:t>/resources)</w:t>
       </w:r>
     </w:p>
     <w:p>
@@ -312,10 +462,39 @@
     </w:p>
     <w:p>
       <w:r>
-        <w:t>Install an editor (tested with VSCode on windows and Github codespaces</w:t>
-      </w:r>
-      <w:r>
-        <w:t xml:space="preserve"> which is VSCode on Linux in the clou</w:t>
+        <w:t xml:space="preserve">Install an editor (tested with </w:t>
+      </w:r>
+      <w:proofErr w:type="spellStart"/>
+      <w:r>
+        <w:t>VSCode</w:t>
+      </w:r>
+      <w:proofErr w:type="spellEnd"/>
+      <w:r>
+        <w:t xml:space="preserve"> on windows and </w:t>
+      </w:r>
+      <w:proofErr w:type="spellStart"/>
+      <w:r>
+        <w:t>Github</w:t>
+      </w:r>
+      <w:proofErr w:type="spellEnd"/>
+      <w:r>
+        <w:t xml:space="preserve"> </w:t>
+      </w:r>
+      <w:proofErr w:type="spellStart"/>
+      <w:r>
+        <w:t>codespaces</w:t>
+      </w:r>
+      <w:proofErr w:type="spellEnd"/>
+      <w:r>
+        <w:t xml:space="preserve"> which is </w:t>
+      </w:r>
+      <w:proofErr w:type="spellStart"/>
+      <w:r>
+        <w:t>VSCode</w:t>
+      </w:r>
+      <w:proofErr w:type="spellEnd"/>
+      <w:r>
+        <w:t xml:space="preserve"> on Linux in the clou</w:t>
       </w:r>
       <w:r>
         <w:t>d</w:t>
@@ -339,7 +518,39 @@
         <w:t xml:space="preserve">in the code </w:t>
       </w:r>
       <w:r>
-        <w:t xml:space="preserve">should work well in Github codespaces Github codespaces  but can be a bit slow compared to a good local </w:t>
+        <w:t xml:space="preserve">should work well in </w:t>
+      </w:r>
+      <w:proofErr w:type="spellStart"/>
+      <w:r>
+        <w:t>Github</w:t>
+      </w:r>
+      <w:proofErr w:type="spellEnd"/>
+      <w:r>
+        <w:t xml:space="preserve"> </w:t>
+      </w:r>
+      <w:proofErr w:type="spellStart"/>
+      <w:r>
+        <w:t>codespaces</w:t>
+      </w:r>
+      <w:proofErr w:type="spellEnd"/>
+      <w:r>
+        <w:t xml:space="preserve"> </w:t>
+      </w:r>
+      <w:proofErr w:type="spellStart"/>
+      <w:r>
+        <w:t>Github</w:t>
+      </w:r>
+      <w:proofErr w:type="spellEnd"/>
+      <w:r>
+        <w:t xml:space="preserve"> </w:t>
+      </w:r>
+      <w:proofErr w:type="spellStart"/>
+      <w:r>
+        <w:t>codespaces</w:t>
+      </w:r>
+      <w:proofErr w:type="spellEnd"/>
+      <w:r>
+        <w:t xml:space="preserve">  but can be a bit slow compared to a good local </w:t>
       </w:r>
       <w:r>
         <w:t xml:space="preserve">development </w:t>
@@ -358,7 +569,15 @@
     </w:p>
     <w:p>
       <w:r>
-        <w:t>Run these commande in the terminal:</w:t>
+        <w:t xml:space="preserve">Run these </w:t>
+      </w:r>
+      <w:proofErr w:type="spellStart"/>
+      <w:r>
+        <w:t>commande</w:t>
+      </w:r>
+      <w:proofErr w:type="spellEnd"/>
+      <w:r>
+        <w:t xml:space="preserve"> in the terminal:</w:t>
       </w:r>
     </w:p>
     <w:p>
@@ -368,17 +587,35 @@
     </w:p>
     <w:p>
       <w:r>
-        <w:t>pip install pyecore</w:t>
-      </w:r>
-    </w:p>
-    <w:p>
-      <w:r>
-        <w:t>pip install unidecode</w:t>
-      </w:r>
-    </w:p>
-    <w:p>
-      <w:r>
-        <w:t>change to the birds_nest directory</w:t>
+        <w:t xml:space="preserve">pip install </w:t>
+      </w:r>
+      <w:proofErr w:type="spellStart"/>
+      <w:r>
+        <w:t>pyecore</w:t>
+      </w:r>
+      <w:proofErr w:type="spellEnd"/>
+    </w:p>
+    <w:p>
+      <w:r>
+        <w:t xml:space="preserve">pip install </w:t>
+      </w:r>
+      <w:proofErr w:type="spellStart"/>
+      <w:r>
+        <w:t>unidecode</w:t>
+      </w:r>
+      <w:proofErr w:type="spellEnd"/>
+    </w:p>
+    <w:p>
+      <w:r>
+        <w:t xml:space="preserve">change to the </w:t>
+      </w:r>
+      <w:proofErr w:type="spellStart"/>
+      <w:r>
+        <w:t>birds_nest</w:t>
+      </w:r>
+      <w:proofErr w:type="spellEnd"/>
+      <w:r>
+        <w:t xml:space="preserve"> directory</w:t>
       </w:r>
       <w:r>
         <w:t>:</w:t>
@@ -392,8 +629,13 @@
         <w:t>d</w:t>
       </w:r>
       <w:r>
-        <w:t xml:space="preserve"> birds_nest</w:t>
-      </w:r>
+        <w:t xml:space="preserve"> </w:t>
+      </w:r>
+      <w:proofErr w:type="spellStart"/>
+      <w:r>
+        <w:t>birds_nest</w:t>
+      </w:r>
+      <w:proofErr w:type="spellEnd"/>
     </w:p>
     <w:p>
       <w:r>
@@ -404,8 +646,21 @@
       </w:r>
     </w:p>
     <w:p>
-      <w:r>
-        <w:t>unix/linux:</w:t>
+      <w:proofErr w:type="spellStart"/>
+      <w:r>
+        <w:t>unix</w:t>
+      </w:r>
+      <w:proofErr w:type="spellEnd"/>
+      <w:r>
+        <w:t>/</w:t>
+      </w:r>
+      <w:proofErr w:type="spellStart"/>
+      <w:r>
+        <w:t>linux</w:t>
+      </w:r>
+      <w:proofErr w:type="spellEnd"/>
+      <w:r>
+        <w:t>:</w:t>
       </w:r>
     </w:p>
     <w:p>
@@ -420,7 +675,15 @@
     </w:p>
     <w:p>
       <w:r>
-        <w:t>DJANGO_SETTINGS_MODULE='birds_nest.settings'</w:t>
+        <w:t>DJANGO_SETTINGS_MODULE='</w:t>
+      </w:r>
+      <w:proofErr w:type="spellStart"/>
+      <w:r>
+        <w:t>birds_nest.settings</w:t>
+      </w:r>
+      <w:proofErr w:type="spellEnd"/>
+      <w:r>
+        <w:t>'</w:t>
       </w:r>
     </w:p>
     <w:p>
@@ -435,12 +698,36 @@
     </w:p>
     <w:p>
       <w:r>
-        <w:t>$env:DJANGO_SETTINGS_MODULE='birds_nest.settings'</w:t>
-      </w:r>
-    </w:p>
-    <w:p>
-      <w:r>
-        <w:t xml:space="preserve">$env:PYTHONPATH='.'       </w:t>
+        <w:t>$</w:t>
+      </w:r>
+      <w:proofErr w:type="spellStart"/>
+      <w:r>
+        <w:t>env:DJANGO_SETTINGS_MODULE</w:t>
+      </w:r>
+      <w:proofErr w:type="spellEnd"/>
+      <w:r>
+        <w:t>='</w:t>
+      </w:r>
+      <w:proofErr w:type="spellStart"/>
+      <w:r>
+        <w:t>birds_nest.settings</w:t>
+      </w:r>
+      <w:proofErr w:type="spellEnd"/>
+      <w:r>
+        <w:t>'</w:t>
+      </w:r>
+    </w:p>
+    <w:p>
+      <w:r>
+        <w:t>$</w:t>
+      </w:r>
+      <w:proofErr w:type="spellStart"/>
+      <w:r>
+        <w:t>env:PYTHONPATH</w:t>
+      </w:r>
+      <w:proofErr w:type="spellEnd"/>
+      <w:r>
+        <w:t xml:space="preserve">='.'       </w:t>
       </w:r>
     </w:p>
     <w:p>
@@ -456,13 +743,21 @@
     </w:p>
     <w:p>
       <w:r>
-        <w:t>Create the Django file form SQLdevel</w:t>
+        <w:t xml:space="preserve">Create the Django file form </w:t>
+      </w:r>
+      <w:proofErr w:type="spellStart"/>
+      <w:r>
+        <w:t>SQLdevel</w:t>
       </w:r>
       <w:r>
         <w:t>e</w:t>
       </w:r>
       <w:r>
-        <w:t>por export files</w:t>
+        <w:t>por</w:t>
+      </w:r>
+      <w:proofErr w:type="spellEnd"/>
+      <w:r>
+        <w:t xml:space="preserve"> export files</w:t>
       </w:r>
       <w:r>
         <w:t>:</w:t>
@@ -499,13 +794,34 @@
         <w:t>python</w:t>
       </w:r>
       <w:r>
-        <w:t xml:space="preserve"> pybirdai</w:t>
-      </w:r>
-      <w:r>
-        <w:t>/entry_points/create_django_models.py</w:t>
-      </w:r>
-      <w:r>
-        <w:t>’ (note path separator will be different  in windows/linux)</w:t>
+        <w:t xml:space="preserve"> </w:t>
+      </w:r>
+      <w:proofErr w:type="spellStart"/>
+      <w:r>
+        <w:t>pybirdai</w:t>
+      </w:r>
+      <w:proofErr w:type="spellEnd"/>
+      <w:r>
+        <w:t>/</w:t>
+      </w:r>
+      <w:proofErr w:type="spellStart"/>
+      <w:r>
+        <w:t>entry_points</w:t>
+      </w:r>
+      <w:proofErr w:type="spellEnd"/>
+      <w:r>
+        <w:t>/create_django_models.py</w:t>
+      </w:r>
+      <w:r>
+        <w:t>’ (note path separator will be different  in windows/</w:t>
+      </w:r>
+      <w:proofErr w:type="spellStart"/>
+      <w:r>
+        <w:t>linux</w:t>
+      </w:r>
+      <w:proofErr w:type="spellEnd"/>
+      <w:r>
+        <w:t>)</w:t>
       </w:r>
     </w:p>
     <w:p>
@@ -536,8 +852,13 @@
       <w:r>
         <w:t xml:space="preserve">Look in </w:t>
       </w:r>
-      <w:r>
-        <w:t>birds_nest\results</w:t>
+      <w:proofErr w:type="spellStart"/>
+      <w:r>
+        <w:t>birds_nest</w:t>
+      </w:r>
+      <w:proofErr w:type="spellEnd"/>
+      <w:r>
+        <w:t>\results</w:t>
       </w:r>
       <w:r>
         <w:t xml:space="preserve"> </w:t>
@@ -610,7 +931,15 @@
         <w:t>from</w:t>
       </w:r>
       <w:r>
-        <w:t xml:space="preserve"> .ldm_models </w:t>
+        <w:t xml:space="preserve"> .</w:t>
+      </w:r>
+      <w:proofErr w:type="spellStart"/>
+      <w:r>
+        <w:t>ldm_models</w:t>
+      </w:r>
+      <w:proofErr w:type="spellEnd"/>
+      <w:r>
+        <w:t xml:space="preserve"> </w:t>
       </w:r>
       <w:r>
         <w:rPr>
@@ -624,8 +953,13 @@
       </w:r>
     </w:p>
     <w:p>
-      <w:r>
-        <w:t>admin.site.register(NT_MMBR_EU)</w:t>
+      <w:proofErr w:type="spellStart"/>
+      <w:r>
+        <w:t>admin.site.register</w:t>
+      </w:r>
+      <w:proofErr w:type="spellEnd"/>
+      <w:r>
+        <w:t>(NT_MMBR_EU)</w:t>
       </w:r>
     </w:p>
     <w:p/>
@@ -643,7 +977,15 @@
         <w:t>admin.py file (except for the first line ‘</w:t>
       </w:r>
       <w:r>
-        <w:t>from django.contrib import admin</w:t>
+        <w:t xml:space="preserve">from </w:t>
+      </w:r>
+      <w:proofErr w:type="spellStart"/>
+      <w:r>
+        <w:t>django.contrib</w:t>
+      </w:r>
+      <w:proofErr w:type="spellEnd"/>
+      <w:r>
+        <w:t xml:space="preserve"> import admin</w:t>
       </w:r>
       <w:r>
         <w:t>’ to birds</w:t>
@@ -680,7 +1022,15 @@
     </w:p>
     <w:p>
       <w:r>
-        <w:t>create the empty  sqllite database</w:t>
+        <w:t xml:space="preserve">create the empty  </w:t>
+      </w:r>
+      <w:proofErr w:type="spellStart"/>
+      <w:r>
+        <w:t>sqllite</w:t>
+      </w:r>
+      <w:proofErr w:type="spellEnd"/>
+      <w:r>
+        <w:t xml:space="preserve"> database</w:t>
       </w:r>
       <w:r>
         <w:t>:</w:t>
@@ -688,7 +1038,23 @@
     </w:p>
     <w:p>
       <w:r>
-        <w:t xml:space="preserve">First delete the old db (birds_nest/db.sqlite3) and any migrations file </w:t>
+        <w:t xml:space="preserve">First delete the old </w:t>
+      </w:r>
+      <w:proofErr w:type="spellStart"/>
+      <w:r>
+        <w:t>db</w:t>
+      </w:r>
+      <w:proofErr w:type="spellEnd"/>
+      <w:r>
+        <w:t xml:space="preserve"> (</w:t>
+      </w:r>
+      <w:proofErr w:type="spellStart"/>
+      <w:r>
+        <w:t>birds_nest</w:t>
+      </w:r>
+      <w:proofErr w:type="spellEnd"/>
+      <w:r>
+        <w:t xml:space="preserve">/db.sqlite3) and any migrations file </w:t>
       </w:r>
       <w:r>
         <w:t>birds_nest\</w:t>
@@ -705,16 +1071,31 @@
     </w:p>
     <w:p>
       <w:r>
-        <w:t>Run the Django scripts to create the db</w:t>
-      </w:r>
-    </w:p>
-    <w:p>
-      <w:r>
-        <w:t xml:space="preserve">python manage.py makemigrations </w:t>
-      </w:r>
+        <w:t xml:space="preserve">Run the Django scripts to create the </w:t>
+      </w:r>
+      <w:proofErr w:type="spellStart"/>
+      <w:r>
+        <w:t>db</w:t>
+      </w:r>
+      <w:proofErr w:type="spellEnd"/>
+    </w:p>
+    <w:p>
+      <w:r>
+        <w:t xml:space="preserve">python manage.py </w:t>
+      </w:r>
+      <w:proofErr w:type="spellStart"/>
+      <w:r>
+        <w:t>makemigrations</w:t>
+      </w:r>
+      <w:proofErr w:type="spellEnd"/>
+      <w:r>
+        <w:t xml:space="preserve"> </w:t>
+      </w:r>
+      <w:proofErr w:type="spellStart"/>
       <w:r>
         <w:t>pybirdai</w:t>
       </w:r>
+      <w:proofErr w:type="spellEnd"/>
     </w:p>
     <w:p>
       <w:r>
@@ -738,7 +1119,15 @@
         <w:t xml:space="preserve"> </w:t>
       </w:r>
       <w:r>
-        <w:t>SQLite does not support comments on columns (db_comment)</w:t>
+        <w:t>SQLite does not support comments on columns (</w:t>
+      </w:r>
+      <w:proofErr w:type="spellStart"/>
+      <w:r>
+        <w:t>db_comment</w:t>
+      </w:r>
+      <w:proofErr w:type="spellEnd"/>
+      <w:r>
+        <w:t>)</w:t>
       </w:r>
       <w:r>
         <w:t xml:space="preserve"> </w:t>
@@ -774,7 +1163,15 @@
     </w:p>
     <w:p>
       <w:r>
-        <w:t xml:space="preserve">python manage.py createsuperuser         </w:t>
+        <w:t xml:space="preserve">python manage.py </w:t>
+      </w:r>
+      <w:proofErr w:type="spellStart"/>
+      <w:r>
+        <w:t>createsuperuser</w:t>
+      </w:r>
+      <w:proofErr w:type="spellEnd"/>
+      <w:r>
+        <w:t xml:space="preserve">         </w:t>
       </w:r>
     </w:p>
     <w:p>
@@ -792,16 +1189,23 @@
     </w:p>
     <w:p>
       <w:r>
-        <w:t>python manage.py runserver</w:t>
-      </w:r>
+        <w:t xml:space="preserve">python manage.py </w:t>
+      </w:r>
+      <w:proofErr w:type="spellStart"/>
+      <w:r>
+        <w:t>runserver</w:t>
+      </w:r>
+      <w:proofErr w:type="spellEnd"/>
     </w:p>
     <w:p>
       <w:r>
         <w:t>go to the website link shown, add /</w:t>
       </w:r>
+      <w:proofErr w:type="spellStart"/>
       <w:r>
         <w:t>pybirdai</w:t>
       </w:r>
+      <w:proofErr w:type="spellEnd"/>
       <w:r>
         <w:t xml:space="preserve"> to the link</w:t>
       </w:r>
@@ -824,9 +1228,11 @@
       <w:r>
         <w:t>t forget the /</w:t>
       </w:r>
+      <w:proofErr w:type="spellStart"/>
       <w:r>
         <w:t>pybirdai</w:t>
       </w:r>
+      <w:proofErr w:type="spellEnd"/>
       <w:r>
         <w:t xml:space="preserve"> </w:t>
       </w:r>
@@ -864,7 +1270,125 @@
       <w:r>
         <w:t>Run through the steps on the website in order</w:t>
       </w:r>
-    </w:p>
+      <w:r>
+        <w:t xml:space="preserve"> -except for the last step of  ‘View Populated Templates’</w:t>
+      </w:r>
+    </w:p>
+    <w:p>
+      <w:pPr>
+        <w:pStyle w:val="Heading3"/>
+      </w:pPr>
+      <w:r>
+        <w:lastRenderedPageBreak/>
+        <w:t>Step 12</w:t>
+      </w:r>
+    </w:p>
+    <w:p>
+      <w:r>
+        <w:t xml:space="preserve">Copy all files from </w:t>
+      </w:r>
+      <w:proofErr w:type="spellStart"/>
+      <w:r>
+        <w:t>birds_nest</w:t>
+      </w:r>
+      <w:proofErr w:type="spellEnd"/>
+      <w:r>
+        <w:t>\results\</w:t>
+      </w:r>
+      <w:proofErr w:type="spellStart"/>
+      <w:r>
+        <w:t>generated_html</w:t>
+      </w:r>
+      <w:proofErr w:type="spellEnd"/>
+      <w:r>
+        <w:t xml:space="preserve">  into </w:t>
+      </w:r>
+      <w:proofErr w:type="spellStart"/>
+      <w:r>
+        <w:t>birds_nest</w:t>
+      </w:r>
+      <w:proofErr w:type="spellEnd"/>
+      <w:r>
+        <w:t>\</w:t>
+      </w:r>
+      <w:proofErr w:type="spellStart"/>
+      <w:r>
+        <w:t>pybirdai</w:t>
+      </w:r>
+      <w:proofErr w:type="spellEnd"/>
+      <w:r>
+        <w:t>\templates\</w:t>
+      </w:r>
+      <w:proofErr w:type="spellStart"/>
+      <w:r>
+        <w:t>pybirdai</w:t>
+      </w:r>
+      <w:proofErr w:type="spellEnd"/>
+    </w:p>
+    <w:p/>
+    <w:p>
+      <w:r>
+        <w:t xml:space="preserve">Copy all files from </w:t>
+      </w:r>
+      <w:proofErr w:type="spellStart"/>
+      <w:r>
+        <w:t>birds_nest</w:t>
+      </w:r>
+      <w:proofErr w:type="spellEnd"/>
+      <w:r>
+        <w:t>\results\</w:t>
+      </w:r>
+      <w:proofErr w:type="spellStart"/>
+      <w:r>
+        <w:t>generated_python</w:t>
+      </w:r>
+      <w:proofErr w:type="spellEnd"/>
+      <w:r>
+        <w:t xml:space="preserve"> into </w:t>
+      </w:r>
+      <w:r>
+        <w:t>C:\Users\LENOVO\pybirdai\efbt\birds_nest\pybirdai\process_steps\filter_code</w:t>
+      </w:r>
+      <w:r>
+        <w:t xml:space="preserve"> </w:t>
+      </w:r>
+    </w:p>
+    <w:p/>
+    <w:p>
+      <w:pPr>
+        <w:pStyle w:val="Heading3"/>
+      </w:pPr>
+      <w:r>
+        <w:t>Step 13</w:t>
+      </w:r>
+    </w:p>
+    <w:p>
+      <w:r>
+        <w:t xml:space="preserve">Click on </w:t>
+      </w:r>
+      <w:r>
+        <w:t>‘View Populated Templates’</w:t>
+      </w:r>
+      <w:r>
+        <w:t>, choose a report, then choose report cell.</w:t>
+      </w:r>
+    </w:p>
+    <w:p>
+      <w:r>
+        <w:t xml:space="preserve">Clicking on the report cell should show the value for that report cell. Note that currently we have some error that we are fixing in issue :  </w:t>
+      </w:r>
+      <w:hyperlink r:id="rId12" w:history="1">
+        <w:r>
+          <w:rPr>
+            <w:rStyle w:val="Hyperlink"/>
+          </w:rPr>
+          <w:t>https://github.com/eclipse/efbt/issues/1418</w:t>
+        </w:r>
+      </w:hyperlink>
+    </w:p>
+    <w:p/>
+    <w:p/>
+    <w:p/>
     <w:sectPr>
       <w:pgSz w:w="11906" w:h="16838"/>
       <w:pgMar w:top="1440" w:right="1440" w:bottom="1440" w:left="1440" w:header="708" w:footer="708" w:gutter="0"/>

</xml_diff>